<commit_message>
thêm giao diện quản lý khách hàng và quản lý máy in
</commit_message>
<xml_diff>
--- a/docs/MyProjectMgnt_06.docx
+++ b/docs/MyProjectMgnt_06.docx
@@ -14,8 +14,6 @@
           <w:szCs w:val="32"/>
         </w:rPr>
       </w:pPr>
-      <w:bookmarkStart w:id="0" w:name="_GoBack"/>
-      <w:bookmarkEnd w:id="0"/>
       <w:r>
         <w:rPr>
           <w:noProof/>
@@ -3343,7 +3341,7 @@
           </mc:Choice>
           <mc:Fallback>
             <w:pict>
-              <v:group w14:anchorId="06FCF364" id="Canvas 5" o:spid="_x0000_s1026" editas="canvas" style="width:210.35pt;height:92.05pt;mso-position-horizontal-relative:char;mso-position-vertical-relative:line" coordsize="26714,11684" o:gfxdata="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">
+              <v:group w14:anchorId="27FEB8FB" id="Canvas 5" o:spid="_x0000_s1026" editas="canvas" style="width:210.35pt;height:92.05pt;mso-position-horizontal-relative:char;mso-position-vertical-relative:line" coordsize="26714,11684" o:gfxdata="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">
                 <v:shapetype id="_x0000_t75" coordsize="21600,21600" o:spt="75" o:preferrelative="t" path="m@4@5l@4@11@9@11@9@5xe" filled="f" stroked="f">
                   <v:stroke joinstyle="miter"/>
                   <v:formulas>
@@ -4807,25 +4805,25 @@
       <w:pPr>
         <w:pStyle w:val="u1"/>
       </w:pPr>
-      <w:bookmarkStart w:id="1" w:name="_Toc25660378"/>
+      <w:bookmarkStart w:id="0" w:name="_Toc25660378"/>
       <w:r>
         <w:lastRenderedPageBreak/>
         <w:t>Giới thiệu dự án</w:t>
       </w:r>
+      <w:bookmarkEnd w:id="0"/>
+    </w:p>
+    <w:p>
+      <w:pPr>
+        <w:pStyle w:val="u2"/>
+      </w:pPr>
+      <w:bookmarkStart w:id="1" w:name="_Toc25660379"/>
+      <w:r>
+        <w:t xml:space="preserve">Mô tả </w:t>
+      </w:r>
+      <w:r>
+        <w:t>dự án</w:t>
+      </w:r>
       <w:bookmarkEnd w:id="1"/>
-    </w:p>
-    <w:p>
-      <w:pPr>
-        <w:pStyle w:val="u2"/>
-      </w:pPr>
-      <w:bookmarkStart w:id="2" w:name="_Toc25660379"/>
-      <w:r>
-        <w:t xml:space="preserve">Mô tả </w:t>
-      </w:r>
-      <w:r>
-        <w:t>dự án</w:t>
-      </w:r>
-      <w:bookmarkEnd w:id="2"/>
     </w:p>
     <w:p>
       <w:pPr>
@@ -4978,11 +4976,11 @@
       <w:pPr>
         <w:pStyle w:val="u2"/>
       </w:pPr>
-      <w:bookmarkStart w:id="3" w:name="_Toc25660380"/>
+      <w:bookmarkStart w:id="2" w:name="_Toc25660380"/>
       <w:r>
         <w:t>Công cụ quản lý</w:t>
       </w:r>
-      <w:bookmarkEnd w:id="3"/>
+      <w:bookmarkEnd w:id="2"/>
     </w:p>
     <w:p>
       <w:pPr>
@@ -5092,21 +5090,21 @@
       <w:pPr>
         <w:pStyle w:val="u1"/>
       </w:pPr>
-      <w:bookmarkStart w:id="4" w:name="_Toc25660381"/>
+      <w:bookmarkStart w:id="3" w:name="_Toc25660381"/>
       <w:r>
         <w:t>Các nhân sự tham gia dự án</w:t>
       </w:r>
+      <w:bookmarkEnd w:id="3"/>
+    </w:p>
+    <w:p>
+      <w:pPr>
+        <w:pStyle w:val="u2"/>
+      </w:pPr>
+      <w:bookmarkStart w:id="4" w:name="_Toc25660382"/>
+      <w:r>
+        <w:t>Thông tin liên hệ phía khách hàng</w:t>
+      </w:r>
       <w:bookmarkEnd w:id="4"/>
-    </w:p>
-    <w:p>
-      <w:pPr>
-        <w:pStyle w:val="u2"/>
-      </w:pPr>
-      <w:bookmarkStart w:id="5" w:name="_Toc25660382"/>
-      <w:r>
-        <w:t>Thông tin liên hệ phía khách hàng</w:t>
-      </w:r>
-      <w:bookmarkEnd w:id="5"/>
     </w:p>
     <w:p>
       <w:pPr>
@@ -5401,11 +5399,11 @@
       <w:pPr>
         <w:pStyle w:val="u2"/>
       </w:pPr>
-      <w:bookmarkStart w:id="6" w:name="_Toc25660383"/>
+      <w:bookmarkStart w:id="5" w:name="_Toc25660383"/>
       <w:r>
         <w:t>Thông tin liên hệ phía công ty</w:t>
       </w:r>
-      <w:bookmarkEnd w:id="6"/>
+      <w:bookmarkEnd w:id="5"/>
     </w:p>
     <w:p>
       <w:pPr>
@@ -6383,11 +6381,11 @@
       <w:pPr>
         <w:pStyle w:val="u2"/>
       </w:pPr>
-      <w:bookmarkStart w:id="7" w:name="_Toc25660384"/>
+      <w:bookmarkStart w:id="6" w:name="_Toc25660384"/>
       <w:r>
         <w:t>Phân chia vai trò của thành viên dự án và khách hàng</w:t>
       </w:r>
-      <w:bookmarkEnd w:id="7"/>
+      <w:bookmarkEnd w:id="6"/>
     </w:p>
     <w:p>
       <w:pPr>
@@ -6523,31 +6521,31 @@
       <w:pPr>
         <w:pStyle w:val="u1"/>
       </w:pPr>
-      <w:bookmarkStart w:id="8" w:name="_Toc25660385"/>
+      <w:bookmarkStart w:id="7" w:name="_Toc25660385"/>
       <w:r>
         <w:t>Khảo sát dự án</w:t>
       </w:r>
+      <w:bookmarkEnd w:id="7"/>
+    </w:p>
+    <w:p>
+      <w:pPr>
+        <w:pStyle w:val="u2"/>
+      </w:pPr>
+      <w:bookmarkStart w:id="8" w:name="_Toc25660386"/>
+      <w:r>
+        <w:t>Yêu cầu khách hàng</w:t>
+      </w:r>
       <w:bookmarkEnd w:id="8"/>
     </w:p>
     <w:p>
       <w:pPr>
-        <w:pStyle w:val="u2"/>
-      </w:pPr>
-      <w:bookmarkStart w:id="9" w:name="_Toc25660386"/>
-      <w:r>
-        <w:t>Yêu cầu khách hàng</w:t>
+        <w:pStyle w:val="u3"/>
+      </w:pPr>
+      <w:bookmarkStart w:id="9" w:name="_Toc27481507"/>
+      <w:r>
+        <w:t>Yêu cầu chức năng</w:t>
       </w:r>
       <w:bookmarkEnd w:id="9"/>
-    </w:p>
-    <w:p>
-      <w:pPr>
-        <w:pStyle w:val="u3"/>
-      </w:pPr>
-      <w:bookmarkStart w:id="10" w:name="_Toc27481507"/>
-      <w:r>
-        <w:t>Yêu cầu chức năng</w:t>
-      </w:r>
-      <w:bookmarkEnd w:id="10"/>
     </w:p>
     <w:p>
       <w:pPr>
@@ -6776,7 +6774,7 @@
           <w:szCs w:val="28"/>
           <w:lang w:eastAsia="en-US" w:bidi="ar-SA"/>
         </w:rPr>
-        <w:t>12</w:t>
+        <w:t>1</w:t>
       </w:r>
       <w:r>
         <w:rPr>
@@ -6785,7 +6783,7 @@
           <w:szCs w:val="28"/>
           <w:lang w:eastAsia="en-US" w:bidi="ar-SA"/>
         </w:rPr>
-        <w:t>/0</w:t>
+        <w:t>2</w:t>
       </w:r>
       <w:r>
         <w:rPr>
@@ -6794,8 +6792,19 @@
           <w:szCs w:val="28"/>
           <w:lang w:eastAsia="en-US" w:bidi="ar-SA"/>
         </w:rPr>
-        <w:t>6</w:t>
-      </w:r>
+        <w:t>/0</w:t>
+      </w:r>
+      <w:r>
+        <w:rPr>
+          <w:rFonts w:eastAsia="Times New Roman" w:cs="Times New Roman"/>
+          <w:sz w:val="28"/>
+          <w:szCs w:val="28"/>
+          <w:lang w:eastAsia="en-US" w:bidi="ar-SA"/>
+        </w:rPr>
+        <w:t>8</w:t>
+      </w:r>
+      <w:bookmarkStart w:id="10" w:name="_GoBack"/>
+      <w:bookmarkEnd w:id="10"/>
       <w:r>
         <w:rPr>
           <w:rFonts w:eastAsia="Times New Roman" w:cs="Times New Roman"/>
@@ -19186,7 +19195,7 @@
 </file>
 
 <file path=customXml/itemProps1.xml><?xml version="1.0" encoding="utf-8"?>
-<ds:datastoreItem xmlns:ds="http://schemas.openxmlformats.org/officeDocument/2006/customXml" ds:itemID="{624A470F-D64B-4F6F-A9CF-DDCB772D5F9B}">
+<ds:datastoreItem xmlns:ds="http://schemas.openxmlformats.org/officeDocument/2006/customXml" ds:itemID="{FC37D9CE-49A1-4C09-B9CD-F8DE4E6F2129}">
   <ds:schemaRefs>
     <ds:schemaRef ds:uri="http://schemas.openxmlformats.org/officeDocument/2006/bibliography"/>
   </ds:schemaRefs>

</xml_diff>

<commit_message>
thêm giao diện thống kê
</commit_message>
<xml_diff>
--- a/docs/MyProjectMgnt_06.docx
+++ b/docs/MyProjectMgnt_06.docx
@@ -19,9 +19,9 @@
           <w:noProof/>
         </w:rPr>
         <w:drawing>
-          <wp:inline distT="0" distB="0" distL="0" distR="0" wp14:anchorId="7C8FFCD8" wp14:editId="552B07E2">
-            <wp:extent cx="1133856" cy="1133856"/>
-            <wp:effectExtent l="0" t="0" r="9525" b="9525"/>
+          <wp:inline distT="0" distB="0" distL="0" distR="0" wp14:anchorId="7C8FFCD8" wp14:editId="4842D2EE">
+            <wp:extent cx="1280160" cy="1280160"/>
+            <wp:effectExtent l="0" t="0" r="0" b="0"/>
             <wp:docPr id="111457133" name="Picture 7"/>
             <wp:cNvGraphicFramePr>
               <a:graphicFrameLocks xmlns:a="http://schemas.openxmlformats.org/drawingml/2006/main" noChangeAspect="1"/>
@@ -48,7 +48,7 @@
                   <pic:spPr>
                     <a:xfrm>
                       <a:off x="0" y="0"/>
-                      <a:ext cx="1133856" cy="1133856"/>
+                      <a:ext cx="1280591" cy="1280591"/>
                     </a:xfrm>
                     <a:prstGeom prst="rect">
                       <a:avLst/>
@@ -103,26 +103,6 @@
     </w:p>
     <w:p>
       <w:pPr>
-        <w:rPr>
-          <w:i/>
-          <w:color w:val="548DD4"/>
-          <w:sz w:val="32"/>
-          <w:szCs w:val="32"/>
-        </w:rPr>
-      </w:pPr>
-    </w:p>
-    <w:p>
-      <w:pPr>
-        <w:rPr>
-          <w:i/>
-          <w:color w:val="548DD4"/>
-          <w:sz w:val="32"/>
-          <w:szCs w:val="32"/>
-        </w:rPr>
-      </w:pPr>
-    </w:p>
-    <w:p>
-      <w:pPr>
         <w:pBdr>
           <w:bottom w:val="single" w:sz="4" w:space="1" w:color="808080"/>
         </w:pBdr>
@@ -186,6 +166,72 @@
           <w:szCs w:val="24"/>
         </w:rPr>
       </w:pPr>
+    </w:p>
+    <w:p>
+      <w:pPr>
+        <w:tabs>
+          <w:tab w:val="left" w:pos="6415"/>
+        </w:tabs>
+        <w:rPr>
+          <w:sz w:val="24"/>
+          <w:szCs w:val="24"/>
+        </w:rPr>
+      </w:pPr>
+    </w:p>
+    <w:p>
+      <w:pPr>
+        <w:tabs>
+          <w:tab w:val="left" w:pos="6415"/>
+        </w:tabs>
+        <w:rPr>
+          <w:sz w:val="24"/>
+          <w:szCs w:val="24"/>
+        </w:rPr>
+      </w:pPr>
+    </w:p>
+    <w:p>
+      <w:pPr>
+        <w:tabs>
+          <w:tab w:val="left" w:pos="6415"/>
+        </w:tabs>
+        <w:rPr>
+          <w:sz w:val="24"/>
+          <w:szCs w:val="24"/>
+        </w:rPr>
+      </w:pPr>
+    </w:p>
+    <w:p>
+      <w:pPr>
+        <w:tabs>
+          <w:tab w:val="left" w:pos="6415"/>
+        </w:tabs>
+        <w:rPr>
+          <w:sz w:val="24"/>
+          <w:szCs w:val="24"/>
+        </w:rPr>
+      </w:pPr>
+    </w:p>
+    <w:p>
+      <w:pPr>
+        <w:tabs>
+          <w:tab w:val="left" w:pos="6415"/>
+        </w:tabs>
+        <w:rPr>
+          <w:sz w:val="24"/>
+          <w:szCs w:val="24"/>
+        </w:rPr>
+      </w:pPr>
+    </w:p>
+    <w:p>
+      <w:pPr>
+        <w:tabs>
+          <w:tab w:val="left" w:pos="6415"/>
+        </w:tabs>
+        <w:rPr>
+          <w:sz w:val="24"/>
+          <w:szCs w:val="24"/>
+        </w:rPr>
+      </w:pPr>
       <w:r>
         <w:rPr>
           <w:sz w:val="24"/>
@@ -319,57 +365,10 @@
     </w:p>
     <w:p>
       <w:pPr>
-        <w:spacing w:after="80"/>
-        <w:rPr>
-          <w:rFonts w:ascii="Arial" w:hAnsi="Arial" w:cs="Arial"/>
-          <w:b/>
-          <w:i/>
-          <w:color w:val="951B13"/>
-          <w:sz w:val="42"/>
-          <w:lang w:val="vi-VN"/>
-        </w:rPr>
-      </w:pPr>
-    </w:p>
-    <w:p>
-      <w:pPr>
         <w:tabs>
           <w:tab w:val="left" w:pos="6415"/>
         </w:tabs>
       </w:pPr>
-    </w:p>
-    <w:p>
-      <w:pPr>
-        <w:tabs>
-          <w:tab w:val="left" w:pos="6415"/>
-        </w:tabs>
-      </w:pPr>
-      <w:r>
-        <w:tab/>
-      </w:r>
-    </w:p>
-    <w:p/>
-    <w:p>
-      <w:pPr>
-        <w:widowControl/>
-        <w:suppressAutoHyphens w:val="0"/>
-        <w:spacing w:after="0" w:line="240" w:lineRule="auto"/>
-        <w:jc w:val="left"/>
-        <w:rPr>
-          <w:rFonts w:ascii="Verdana" w:hAnsi="Verdana" w:cs="Tahoma"/>
-          <w:b/>
-          <w:bCs/>
-          <w:caps/>
-          <w:color w:val="951B13"/>
-          <w:sz w:val="24"/>
-          <w:lang w:eastAsia="ar-SA" w:bidi="ar-SA"/>
-        </w:rPr>
-      </w:pPr>
-      <w:r>
-        <w:rPr>
-          <w:color w:val="951B13"/>
-        </w:rPr>
-        <w:br w:type="page"/>
-      </w:r>
     </w:p>
     <w:p>
       <w:pPr>
@@ -4040,8 +4039,12 @@
           <w:tcPr>
             <w:cnfStyle w:val="001000000000" w:firstRow="0" w:lastRow="0" w:firstColumn="1" w:lastColumn="0" w:oddVBand="0" w:evenVBand="0" w:oddHBand="0" w:evenHBand="0" w:firstRowFirstColumn="0" w:firstRowLastColumn="0" w:lastRowFirstColumn="0" w:lastRowLastColumn="0"/>
             <w:tcW w:w="1495" w:type="dxa"/>
+            <w:vAlign w:val="center"/>
           </w:tcPr>
           <w:p>
+            <w:pPr>
+              <w:jc w:val="center"/>
+            </w:pPr>
             <w:r>
               <w:t>Ngày lập</w:t>
             </w:r>
@@ -4050,9 +4053,11 @@
         <w:tc>
           <w:tcPr>
             <w:tcW w:w="3095" w:type="dxa"/>
+            <w:vAlign w:val="center"/>
           </w:tcPr>
           <w:p>
             <w:pPr>
+              <w:jc w:val="center"/>
               <w:cnfStyle w:val="100000000000" w:firstRow="1" w:lastRow="0" w:firstColumn="0" w:lastColumn="0" w:oddVBand="0" w:evenVBand="0" w:oddHBand="0" w:evenHBand="0" w:firstRowFirstColumn="0" w:firstRowLastColumn="0" w:lastRowFirstColumn="0" w:lastRowLastColumn="0"/>
               <w:rPr>
                 <w:snapToGrid w:val="0"/>
@@ -4069,9 +4074,11 @@
         <w:tc>
           <w:tcPr>
             <w:tcW w:w="1148" w:type="dxa"/>
+            <w:vAlign w:val="center"/>
           </w:tcPr>
           <w:p>
             <w:pPr>
+              <w:jc w:val="center"/>
               <w:cnfStyle w:val="100000000000" w:firstRow="1" w:lastRow="0" w:firstColumn="0" w:lastColumn="0" w:oddVBand="0" w:evenVBand="0" w:oddHBand="0" w:evenHBand="0" w:firstRowFirstColumn="0" w:firstRowLastColumn="0" w:lastRowFirstColumn="0" w:lastRowLastColumn="0"/>
             </w:pPr>
             <w:r>
@@ -4082,9 +4089,11 @@
         <w:tc>
           <w:tcPr>
             <w:tcW w:w="1552" w:type="dxa"/>
+            <w:vAlign w:val="center"/>
           </w:tcPr>
           <w:p>
             <w:pPr>
+              <w:jc w:val="center"/>
               <w:cnfStyle w:val="100000000000" w:firstRow="1" w:lastRow="0" w:firstColumn="0" w:lastColumn="0" w:oddVBand="0" w:evenVBand="0" w:oddHBand="0" w:evenHBand="0" w:firstRowFirstColumn="0" w:firstRowLastColumn="0" w:lastRowFirstColumn="0" w:lastRowLastColumn="0"/>
             </w:pPr>
             <w:r>
@@ -4095,9 +4104,11 @@
         <w:tc>
           <w:tcPr>
             <w:tcW w:w="1440" w:type="dxa"/>
+            <w:vAlign w:val="center"/>
           </w:tcPr>
           <w:p>
             <w:pPr>
+              <w:jc w:val="center"/>
               <w:cnfStyle w:val="100000000000" w:firstRow="1" w:lastRow="0" w:firstColumn="0" w:lastColumn="0" w:oddVBand="0" w:evenVBand="0" w:oddHBand="0" w:evenHBand="0" w:firstRowFirstColumn="0" w:firstRowLastColumn="0" w:lastRowFirstColumn="0" w:lastRowLastColumn="0"/>
             </w:pPr>
             <w:r>
@@ -4140,6 +4151,7 @@
           </w:tcPr>
           <w:p>
             <w:pPr>
+              <w:jc w:val="center"/>
               <w:cnfStyle w:val="000000000000" w:firstRow="0" w:lastRow="0" w:firstColumn="0" w:lastColumn="0" w:oddVBand="0" w:evenVBand="0" w:oddHBand="0" w:evenHBand="0" w:firstRowFirstColumn="0" w:firstRowLastColumn="0" w:lastRowFirstColumn="0" w:lastRowLastColumn="0"/>
             </w:pPr>
             <w:r>
@@ -4156,6 +4168,7 @@
           </w:tcPr>
           <w:p>
             <w:pPr>
+              <w:jc w:val="center"/>
               <w:cnfStyle w:val="000000000000" w:firstRow="0" w:lastRow="0" w:firstColumn="0" w:lastColumn="0" w:oddVBand="0" w:evenVBand="0" w:oddHBand="0" w:evenHBand="0" w:firstRowFirstColumn="0" w:firstRowLastColumn="0" w:lastRowFirstColumn="0" w:lastRowLastColumn="0"/>
             </w:pPr>
             <w:r>
@@ -4169,6 +4182,7 @@
           </w:tcPr>
           <w:p>
             <w:pPr>
+              <w:jc w:val="center"/>
               <w:cnfStyle w:val="000000000000" w:firstRow="0" w:lastRow="0" w:firstColumn="0" w:lastColumn="0" w:oddVBand="0" w:evenVBand="0" w:oddHBand="0" w:evenHBand="0" w:firstRowFirstColumn="0" w:firstRowLastColumn="0" w:lastRowFirstColumn="0" w:lastRowLastColumn="0"/>
             </w:pPr>
             <w:r>
@@ -4214,6 +4228,7 @@
           </w:tcPr>
           <w:p>
             <w:pPr>
+              <w:jc w:val="center"/>
               <w:cnfStyle w:val="000000000000" w:firstRow="0" w:lastRow="0" w:firstColumn="0" w:lastColumn="0" w:oddVBand="0" w:evenVBand="0" w:oddHBand="0" w:evenHBand="0" w:firstRowFirstColumn="0" w:firstRowLastColumn="0" w:lastRowFirstColumn="0" w:lastRowLastColumn="0"/>
             </w:pPr>
             <w:r>
@@ -4230,6 +4245,7 @@
           </w:tcPr>
           <w:p>
             <w:pPr>
+              <w:jc w:val="center"/>
               <w:cnfStyle w:val="000000000000" w:firstRow="0" w:lastRow="0" w:firstColumn="0" w:lastColumn="0" w:oddVBand="0" w:evenVBand="0" w:oddHBand="0" w:evenHBand="0" w:firstRowFirstColumn="0" w:firstRowLastColumn="0" w:lastRowFirstColumn="0" w:lastRowLastColumn="0"/>
             </w:pPr>
             <w:r>
@@ -4243,6 +4259,7 @@
           </w:tcPr>
           <w:p>
             <w:pPr>
+              <w:jc w:val="center"/>
               <w:cnfStyle w:val="000000000000" w:firstRow="0" w:lastRow="0" w:firstColumn="0" w:lastColumn="0" w:oddVBand="0" w:evenVBand="0" w:oddHBand="0" w:evenHBand="0" w:firstRowFirstColumn="0" w:firstRowLastColumn="0" w:lastRowFirstColumn="0" w:lastRowLastColumn="0"/>
             </w:pPr>
             <w:r>
@@ -4257,10 +4274,12 @@
         </w:trPr>
         <w:tc>
           <w:tcPr>
-            <w:cnfStyle w:val="001000000000" w:firstRow="0" w:lastRow="0" w:firstColumn="1" w:lastColumn="0" w:oddVBand="0" w:evenVBand="0" w:oddHBand="0" w:evenHBand="0" w:firstRowFirstColumn="0" w:firstRowLastColumn="0" w:lastRowFirstColumn="0" w:lastRowLastColumn="0"/>
             <w:tcW w:w="1495" w:type="dxa"/>
           </w:tcPr>
           <w:p>
+            <w:pPr>
+              <w:cnfStyle w:val="001000000000" w:firstRow="0" w:lastRow="0" w:firstColumn="1" w:lastColumn="0" w:oddVBand="0" w:evenVBand="0" w:oddHBand="0" w:evenHBand="0" w:firstRowFirstColumn="0" w:firstRowLastColumn="0" w:lastRowFirstColumn="0" w:lastRowLastColumn="0"/>
+            </w:pPr>
             <w:r>
               <w:t>01/0</w:t>
             </w:r>
@@ -4277,12 +4296,11 @@
             <w:tcW w:w="3095" w:type="dxa"/>
           </w:tcPr>
           <w:p>
-            <w:pPr>
-              <w:cnfStyle w:val="000000000000" w:firstRow="0" w:lastRow="0" w:firstColumn="0" w:lastColumn="0" w:oddVBand="0" w:evenVBand="0" w:oddHBand="0" w:evenHBand="0" w:firstRowFirstColumn="0" w:firstRowLastColumn="0" w:lastRowFirstColumn="0" w:lastRowLastColumn="0"/>
-            </w:pPr>
             <w:r>
               <w:t>Thêm khảo sát yêu cầu khách hàng</w:t>
             </w:r>
+            <w:bookmarkStart w:id="0" w:name="_GoBack"/>
+            <w:bookmarkEnd w:id="0"/>
           </w:p>
         </w:tc>
         <w:tc>
@@ -4291,7 +4309,7 @@
           </w:tcPr>
           <w:p>
             <w:pPr>
-              <w:cnfStyle w:val="000000000000" w:firstRow="0" w:lastRow="0" w:firstColumn="0" w:lastColumn="0" w:oddVBand="0" w:evenVBand="0" w:oddHBand="0" w:evenHBand="0" w:firstRowFirstColumn="0" w:firstRowLastColumn="0" w:lastRowFirstColumn="0" w:lastRowLastColumn="0"/>
+              <w:jc w:val="center"/>
             </w:pPr>
             <w:r>
               <w:t>0.</w:t>
@@ -4307,7 +4325,7 @@
           </w:tcPr>
           <w:p>
             <w:pPr>
-              <w:cnfStyle w:val="000000000000" w:firstRow="0" w:lastRow="0" w:firstColumn="0" w:lastColumn="0" w:oddVBand="0" w:evenVBand="0" w:oddHBand="0" w:evenHBand="0" w:firstRowFirstColumn="0" w:firstRowLastColumn="0" w:lastRowFirstColumn="0" w:lastRowLastColumn="0"/>
+              <w:jc w:val="center"/>
             </w:pPr>
             <w:r>
               <w:t>Hùng</w:t>
@@ -4320,7 +4338,7 @@
           </w:tcPr>
           <w:p>
             <w:pPr>
-              <w:cnfStyle w:val="000000000000" w:firstRow="0" w:lastRow="0" w:firstColumn="0" w:lastColumn="0" w:oddVBand="0" w:evenVBand="0" w:oddHBand="0" w:evenHBand="0" w:firstRowFirstColumn="0" w:firstRowLastColumn="0" w:lastRowFirstColumn="0" w:lastRowLastColumn="0"/>
+              <w:jc w:val="center"/>
             </w:pPr>
             <w:r>
               <w:t>Phúc</w:t>
@@ -4374,6 +4392,7 @@
           </w:tcPr>
           <w:p>
             <w:pPr>
+              <w:jc w:val="center"/>
               <w:cnfStyle w:val="000000000000" w:firstRow="0" w:lastRow="0" w:firstColumn="0" w:lastColumn="0" w:oddVBand="0" w:evenVBand="0" w:oddHBand="0" w:evenHBand="0" w:firstRowFirstColumn="0" w:firstRowLastColumn="0" w:lastRowFirstColumn="0" w:lastRowLastColumn="0"/>
             </w:pPr>
             <w:r>
@@ -4387,6 +4406,7 @@
           </w:tcPr>
           <w:p>
             <w:pPr>
+              <w:jc w:val="center"/>
               <w:cnfStyle w:val="000000000000" w:firstRow="0" w:lastRow="0" w:firstColumn="0" w:lastColumn="0" w:oddVBand="0" w:evenVBand="0" w:oddHBand="0" w:evenHBand="0" w:firstRowFirstColumn="0" w:firstRowLastColumn="0" w:lastRowFirstColumn="0" w:lastRowLastColumn="0"/>
             </w:pPr>
             <w:r>
@@ -4400,6 +4420,7 @@
           </w:tcPr>
           <w:p>
             <w:pPr>
+              <w:jc w:val="center"/>
               <w:cnfStyle w:val="000000000000" w:firstRow="0" w:lastRow="0" w:firstColumn="0" w:lastColumn="0" w:oddVBand="0" w:evenVBand="0" w:oddHBand="0" w:evenHBand="0" w:firstRowFirstColumn="0" w:firstRowLastColumn="0" w:lastRowFirstColumn="0" w:lastRowLastColumn="0"/>
             </w:pPr>
             <w:r>
@@ -4454,6 +4475,7 @@
           </w:tcPr>
           <w:p>
             <w:pPr>
+              <w:jc w:val="center"/>
               <w:cnfStyle w:val="000000000000" w:firstRow="0" w:lastRow="0" w:firstColumn="0" w:lastColumn="0" w:oddVBand="0" w:evenVBand="0" w:oddHBand="0" w:evenHBand="0" w:firstRowFirstColumn="0" w:firstRowLastColumn="0" w:lastRowFirstColumn="0" w:lastRowLastColumn="0"/>
             </w:pPr>
             <w:r>
@@ -4467,6 +4489,7 @@
           </w:tcPr>
           <w:p>
             <w:pPr>
+              <w:jc w:val="center"/>
               <w:cnfStyle w:val="000000000000" w:firstRow="0" w:lastRow="0" w:firstColumn="0" w:lastColumn="0" w:oddVBand="0" w:evenVBand="0" w:oddHBand="0" w:evenHBand="0" w:firstRowFirstColumn="0" w:firstRowLastColumn="0" w:lastRowFirstColumn="0" w:lastRowLastColumn="0"/>
             </w:pPr>
             <w:r>
@@ -4480,6 +4503,7 @@
           </w:tcPr>
           <w:p>
             <w:pPr>
+              <w:jc w:val="center"/>
               <w:cnfStyle w:val="000000000000" w:firstRow="0" w:lastRow="0" w:firstColumn="0" w:lastColumn="0" w:oddVBand="0" w:evenVBand="0" w:oddHBand="0" w:evenHBand="0" w:firstRowFirstColumn="0" w:firstRowLastColumn="0" w:lastRowFirstColumn="0" w:lastRowLastColumn="0"/>
             </w:pPr>
             <w:r>
@@ -4531,6 +4555,7 @@
           </w:tcPr>
           <w:p>
             <w:pPr>
+              <w:jc w:val="center"/>
               <w:cnfStyle w:val="000000000000" w:firstRow="0" w:lastRow="0" w:firstColumn="0" w:lastColumn="0" w:oddVBand="0" w:evenVBand="0" w:oddHBand="0" w:evenHBand="0" w:firstRowFirstColumn="0" w:firstRowLastColumn="0" w:lastRowFirstColumn="0" w:lastRowLastColumn="0"/>
             </w:pPr>
             <w:r>
@@ -4544,6 +4569,7 @@
           </w:tcPr>
           <w:p>
             <w:pPr>
+              <w:jc w:val="center"/>
               <w:cnfStyle w:val="000000000000" w:firstRow="0" w:lastRow="0" w:firstColumn="0" w:lastColumn="0" w:oddVBand="0" w:evenVBand="0" w:oddHBand="0" w:evenHBand="0" w:firstRowFirstColumn="0" w:firstRowLastColumn="0" w:lastRowFirstColumn="0" w:lastRowLastColumn="0"/>
             </w:pPr>
             <w:r>
@@ -4557,6 +4583,7 @@
           </w:tcPr>
           <w:p>
             <w:pPr>
+              <w:jc w:val="center"/>
               <w:cnfStyle w:val="000000000000" w:firstRow="0" w:lastRow="0" w:firstColumn="0" w:lastColumn="0" w:oddVBand="0" w:evenVBand="0" w:oddHBand="0" w:evenHBand="0" w:firstRowFirstColumn="0" w:firstRowLastColumn="0" w:lastRowFirstColumn="0" w:lastRowLastColumn="0"/>
             </w:pPr>
             <w:r>
@@ -4602,6 +4629,7 @@
           </w:tcPr>
           <w:p>
             <w:pPr>
+              <w:jc w:val="center"/>
               <w:cnfStyle w:val="000000000000" w:firstRow="0" w:lastRow="0" w:firstColumn="0" w:lastColumn="0" w:oddVBand="0" w:evenVBand="0" w:oddHBand="0" w:evenHBand="0" w:firstRowFirstColumn="0" w:firstRowLastColumn="0" w:lastRowFirstColumn="0" w:lastRowLastColumn="0"/>
             </w:pPr>
             <w:r>
@@ -4618,6 +4646,7 @@
           </w:tcPr>
           <w:p>
             <w:pPr>
+              <w:jc w:val="center"/>
               <w:cnfStyle w:val="000000000000" w:firstRow="0" w:lastRow="0" w:firstColumn="0" w:lastColumn="0" w:oddVBand="0" w:evenVBand="0" w:oddHBand="0" w:evenHBand="0" w:firstRowFirstColumn="0" w:firstRowLastColumn="0" w:lastRowFirstColumn="0" w:lastRowLastColumn="0"/>
             </w:pPr>
             <w:r>
@@ -4631,6 +4660,7 @@
           </w:tcPr>
           <w:p>
             <w:pPr>
+              <w:jc w:val="center"/>
               <w:cnfStyle w:val="000000000000" w:firstRow="0" w:lastRow="0" w:firstColumn="0" w:lastColumn="0" w:oddVBand="0" w:evenVBand="0" w:oddHBand="0" w:evenHBand="0" w:firstRowFirstColumn="0" w:firstRowLastColumn="0" w:lastRowFirstColumn="0" w:lastRowLastColumn="0"/>
             </w:pPr>
             <w:r>
@@ -4673,6 +4703,7 @@
           </w:tcPr>
           <w:p>
             <w:pPr>
+              <w:jc w:val="center"/>
               <w:cnfStyle w:val="000000000000" w:firstRow="0" w:lastRow="0" w:firstColumn="0" w:lastColumn="0" w:oddVBand="0" w:evenVBand="0" w:oddHBand="0" w:evenHBand="0" w:firstRowFirstColumn="0" w:firstRowLastColumn="0" w:lastRowFirstColumn="0" w:lastRowLastColumn="0"/>
             </w:pPr>
             <w:r>
@@ -4686,6 +4717,7 @@
           </w:tcPr>
           <w:p>
             <w:pPr>
+              <w:jc w:val="center"/>
               <w:cnfStyle w:val="000000000000" w:firstRow="0" w:lastRow="0" w:firstColumn="0" w:lastColumn="0" w:oddVBand="0" w:evenVBand="0" w:oddHBand="0" w:evenHBand="0" w:firstRowFirstColumn="0" w:firstRowLastColumn="0" w:lastRowFirstColumn="0" w:lastRowLastColumn="0"/>
             </w:pPr>
             <w:r>
@@ -4699,6 +4731,7 @@
           </w:tcPr>
           <w:p>
             <w:pPr>
+              <w:jc w:val="center"/>
               <w:cnfStyle w:val="000000000000" w:firstRow="0" w:lastRow="0" w:firstColumn="0" w:lastColumn="0" w:oddVBand="0" w:evenVBand="0" w:oddHBand="0" w:evenHBand="0" w:firstRowFirstColumn="0" w:firstRowLastColumn="0" w:lastRowFirstColumn="0" w:lastRowLastColumn="0"/>
             </w:pPr>
             <w:r>
@@ -4744,6 +4777,7 @@
           </w:tcPr>
           <w:p>
             <w:pPr>
+              <w:jc w:val="center"/>
               <w:cnfStyle w:val="000000000000" w:firstRow="0" w:lastRow="0" w:firstColumn="0" w:lastColumn="0" w:oddVBand="0" w:evenVBand="0" w:oddHBand="0" w:evenHBand="0" w:firstRowFirstColumn="0" w:firstRowLastColumn="0" w:lastRowFirstColumn="0" w:lastRowLastColumn="0"/>
             </w:pPr>
             <w:r>
@@ -4760,6 +4794,7 @@
           </w:tcPr>
           <w:p>
             <w:pPr>
+              <w:jc w:val="center"/>
               <w:cnfStyle w:val="000000000000" w:firstRow="0" w:lastRow="0" w:firstColumn="0" w:lastColumn="0" w:oddVBand="0" w:evenVBand="0" w:oddHBand="0" w:evenHBand="0" w:firstRowFirstColumn="0" w:firstRowLastColumn="0" w:lastRowFirstColumn="0" w:lastRowLastColumn="0"/>
             </w:pPr>
             <w:r>
@@ -4773,6 +4808,7 @@
           </w:tcPr>
           <w:p>
             <w:pPr>
+              <w:jc w:val="center"/>
               <w:cnfStyle w:val="000000000000" w:firstRow="0" w:lastRow="0" w:firstColumn="0" w:lastColumn="0" w:oddVBand="0" w:evenVBand="0" w:oddHBand="0" w:evenHBand="0" w:firstRowFirstColumn="0" w:firstRowLastColumn="0" w:lastRowFirstColumn="0" w:lastRowLastColumn="0"/>
             </w:pPr>
             <w:r>
@@ -4805,25 +4841,25 @@
       <w:pPr>
         <w:pStyle w:val="u1"/>
       </w:pPr>
-      <w:bookmarkStart w:id="0" w:name="_Toc25660378"/>
+      <w:bookmarkStart w:id="1" w:name="_Toc25660378"/>
       <w:r>
         <w:lastRenderedPageBreak/>
         <w:t>Giới thiệu dự án</w:t>
       </w:r>
-      <w:bookmarkEnd w:id="0"/>
+      <w:bookmarkEnd w:id="1"/>
     </w:p>
     <w:p>
       <w:pPr>
         <w:pStyle w:val="u2"/>
       </w:pPr>
-      <w:bookmarkStart w:id="1" w:name="_Toc25660379"/>
+      <w:bookmarkStart w:id="2" w:name="_Toc25660379"/>
       <w:r>
         <w:t xml:space="preserve">Mô tả </w:t>
       </w:r>
       <w:r>
         <w:t>dự án</w:t>
       </w:r>
-      <w:bookmarkEnd w:id="1"/>
+      <w:bookmarkEnd w:id="2"/>
     </w:p>
     <w:p>
       <w:pPr>
@@ -4976,11 +5012,11 @@
       <w:pPr>
         <w:pStyle w:val="u2"/>
       </w:pPr>
-      <w:bookmarkStart w:id="2" w:name="_Toc25660380"/>
+      <w:bookmarkStart w:id="3" w:name="_Toc25660380"/>
       <w:r>
         <w:t>Công cụ quản lý</w:t>
       </w:r>
-      <w:bookmarkEnd w:id="2"/>
+      <w:bookmarkEnd w:id="3"/>
     </w:p>
     <w:p>
       <w:pPr>
@@ -5090,21 +5126,21 @@
       <w:pPr>
         <w:pStyle w:val="u1"/>
       </w:pPr>
-      <w:bookmarkStart w:id="3" w:name="_Toc25660381"/>
+      <w:bookmarkStart w:id="4" w:name="_Toc25660381"/>
       <w:r>
         <w:t>Các nhân sự tham gia dự án</w:t>
       </w:r>
-      <w:bookmarkEnd w:id="3"/>
+      <w:bookmarkEnd w:id="4"/>
     </w:p>
     <w:p>
       <w:pPr>
         <w:pStyle w:val="u2"/>
       </w:pPr>
-      <w:bookmarkStart w:id="4" w:name="_Toc25660382"/>
+      <w:bookmarkStart w:id="5" w:name="_Toc25660382"/>
       <w:r>
         <w:t>Thông tin liên hệ phía khách hàng</w:t>
       </w:r>
-      <w:bookmarkEnd w:id="4"/>
+      <w:bookmarkEnd w:id="5"/>
     </w:p>
     <w:p>
       <w:pPr>
@@ -5399,11 +5435,11 @@
       <w:pPr>
         <w:pStyle w:val="u2"/>
       </w:pPr>
-      <w:bookmarkStart w:id="5" w:name="_Toc25660383"/>
+      <w:bookmarkStart w:id="6" w:name="_Toc25660383"/>
       <w:r>
         <w:t>Thông tin liên hệ phía công ty</w:t>
       </w:r>
-      <w:bookmarkEnd w:id="5"/>
+      <w:bookmarkEnd w:id="6"/>
     </w:p>
     <w:p>
       <w:pPr>
@@ -6381,11 +6417,11 @@
       <w:pPr>
         <w:pStyle w:val="u2"/>
       </w:pPr>
-      <w:bookmarkStart w:id="6" w:name="_Toc25660384"/>
+      <w:bookmarkStart w:id="7" w:name="_Toc25660384"/>
       <w:r>
         <w:t>Phân chia vai trò của thành viên dự án và khách hàng</w:t>
       </w:r>
-      <w:bookmarkEnd w:id="6"/>
+      <w:bookmarkEnd w:id="7"/>
     </w:p>
     <w:p>
       <w:pPr>
@@ -6521,31 +6557,31 @@
       <w:pPr>
         <w:pStyle w:val="u1"/>
       </w:pPr>
-      <w:bookmarkStart w:id="7" w:name="_Toc25660385"/>
+      <w:bookmarkStart w:id="8" w:name="_Toc25660385"/>
       <w:r>
         <w:t>Khảo sát dự án</w:t>
       </w:r>
-      <w:bookmarkEnd w:id="7"/>
+      <w:bookmarkEnd w:id="8"/>
     </w:p>
     <w:p>
       <w:pPr>
         <w:pStyle w:val="u2"/>
       </w:pPr>
-      <w:bookmarkStart w:id="8" w:name="_Toc25660386"/>
+      <w:bookmarkStart w:id="9" w:name="_Toc25660386"/>
       <w:r>
         <w:t>Yêu cầu khách hàng</w:t>
       </w:r>
-      <w:bookmarkEnd w:id="8"/>
+      <w:bookmarkEnd w:id="9"/>
     </w:p>
     <w:p>
       <w:pPr>
         <w:pStyle w:val="u3"/>
       </w:pPr>
-      <w:bookmarkStart w:id="9" w:name="_Toc27481507"/>
+      <w:bookmarkStart w:id="10" w:name="_Toc27481507"/>
       <w:r>
         <w:t>Yêu cầu chức năng</w:t>
       </w:r>
-      <w:bookmarkEnd w:id="9"/>
+      <w:bookmarkEnd w:id="10"/>
     </w:p>
     <w:p>
       <w:pPr>
@@ -6803,8 +6839,6 @@
         </w:rPr>
         <w:t>8</w:t>
       </w:r>
-      <w:bookmarkStart w:id="10" w:name="_GoBack"/>
-      <w:bookmarkEnd w:id="10"/>
       <w:r>
         <w:rPr>
           <w:rFonts w:eastAsia="Times New Roman" w:cs="Times New Roman"/>
@@ -19195,7 +19229,7 @@
 </file>
 
 <file path=customXml/itemProps1.xml><?xml version="1.0" encoding="utf-8"?>
-<ds:datastoreItem xmlns:ds="http://schemas.openxmlformats.org/officeDocument/2006/customXml" ds:itemID="{FC37D9CE-49A1-4C09-B9CD-F8DE4E6F2129}">
+<ds:datastoreItem xmlns:ds="http://schemas.openxmlformats.org/officeDocument/2006/customXml" ds:itemID="{0EE31C27-63CF-4195-A7DB-D9C0E3C69D9C}">
   <ds:schemaRefs>
     <ds:schemaRef ds:uri="http://schemas.openxmlformats.org/officeDocument/2006/bibliography"/>
   </ds:schemaRefs>

</xml_diff>